<commit_message>
Fix boat collision check
</commit_message>
<xml_diff>
--- a/docs/tests/Inherited Code/Unit Test Explanation.docx
+++ b/docs/tests/Inherited Code/Unit Test Explanation.docx
@@ -80,7 +80,25 @@
         <w:rPr>
           <w:sz w:val="24"/>
         </w:rPr>
-        <w:t xml:space="preserve"> has a return inside the for loop that removes hit obstacles.</w:t>
+        <w:t xml:space="preserve"> has a return</w:t>
+      </w:r>
+      <w:r>
+        <w:rPr>
+          <w:sz w:val="24"/>
+        </w:rPr>
+        <w:t xml:space="preserve"> statement</w:t>
+      </w:r>
+      <w:r>
+        <w:rPr>
+          <w:sz w:val="24"/>
+        </w:rPr>
+        <w:t xml:space="preserve"> inside the for </w:t>
+      </w:r>
+      <w:r>
+        <w:rPr>
+          <w:sz w:val="24"/>
+        </w:rPr>
+        <w:t>loop that removes hit obstacles, so only one obstacle will ever be removed. It also fails to check the obstacles’ width, so are sometimes missed when they should be hit.</w:t>
       </w:r>
     </w:p>
     <w:p>
@@ -238,6 +256,8 @@
         </w:rPr>
         <w:t xml:space="preserve"> ignores river banks.</w:t>
       </w:r>
+      <w:bookmarkStart w:id="0" w:name="_GoBack"/>
+      <w:bookmarkEnd w:id="0"/>
     </w:p>
     <w:p>
       <w:pPr>
@@ -603,8 +623,6 @@
         </w:rPr>
         <w:t xml:space="preserve"> [UNSTABLE FAIL]</w:t>
       </w:r>
-      <w:bookmarkStart w:id="0" w:name="_GoBack"/>
-      <w:bookmarkEnd w:id="0"/>
       <w:r>
         <w:rPr>
           <w:sz w:val="24"/>

</xml_diff>